<commit_message>
update example problem 5
</commit_message>
<xml_diff>
--- a/librarypractice/cvxpy.docx
+++ b/librarypractice/cvxpy.docx
@@ -5,7 +5,6 @@
     <w:p>
       <w:pPr>
         <w:rPr>
-          <w:rFonts w:hint="eastAsia"/>
           <w:b/>
         </w:rPr>
       </w:pPr>
@@ -15,8 +14,6 @@
         </w:rPr>
         <w:t>cvxpy</w:t>
       </w:r>
-      <w:bookmarkStart w:id="0" w:name="_GoBack"/>
-      <w:bookmarkEnd w:id="0"/>
       <w:r>
         <w:rPr>
           <w:rFonts w:hint="eastAsia"/>
@@ -40,6 +37,11 @@
             <w:tcW w:w="9016" w:type="dxa"/>
           </w:tcPr>
           <w:p>
+            <w:pPr>
+              <w:rPr>
+                <w:color w:val="0000FF"/>
+              </w:rPr>
+            </w:pPr>
             <m:oMathPara>
               <m:oMath>
                 <m:d>
@@ -49,6 +51,7 @@
                         <w:rFonts w:ascii="Cambria Math" w:hAnsi="Cambria Math"/>
                         <w:b/>
                         <w:i/>
+                        <w:color w:val="0000FF"/>
                       </w:rPr>
                     </m:ctrlPr>
                   </m:dPr>
@@ -59,6 +62,7 @@
                       </m:rPr>
                       <w:rPr>
                         <w:rFonts w:ascii="Cambria Math" w:hAnsi="Cambria Math"/>
+                        <w:color w:val="0000FF"/>
                       </w:rPr>
                       <m:t>P</m:t>
                     </m:r>
@@ -68,6 +72,7 @@
                       </m:rPr>
                       <w:rPr>
                         <w:rFonts w:ascii="Cambria Math" w:hAnsi="Cambria Math"/>
+                        <w:color w:val="0000FF"/>
                       </w:rPr>
                       <m:t>1</m:t>
                     </m:r>
@@ -76,6 +81,7 @@
                 <m:r>
                   <w:rPr>
                     <w:rFonts w:ascii="Cambria Math" w:hAnsi="Cambria Math"/>
+                    <w:color w:val="0000FF"/>
                   </w:rPr>
                   <m:t xml:space="preserve"> </m:t>
                 </m:r>
@@ -85,6 +91,7 @@
                       <w:rPr>
                         <w:rFonts w:ascii="Cambria Math" w:hAnsi="Cambria Math"/>
                         <w:i/>
+                        <w:color w:val="0000FF"/>
                       </w:rPr>
                     </m:ctrlPr>
                   </m:funcPr>
@@ -95,6 +102,7 @@
                           <w:rPr>
                             <w:rFonts w:ascii="Cambria Math" w:hAnsi="Cambria Math"/>
                             <w:i/>
+                            <w:color w:val="0000FF"/>
                           </w:rPr>
                         </m:ctrlPr>
                       </m:limLowPr>
@@ -105,6 +113,7 @@
                           </m:rPr>
                           <w:rPr>
                             <w:rFonts w:ascii="Cambria Math" w:hAnsi="Cambria Math"/>
+                            <w:color w:val="0000FF"/>
                           </w:rPr>
                           <m:t>max</m:t>
                         </m:r>
@@ -113,6 +122,7 @@
                         <m:r>
                           <w:rPr>
                             <w:rFonts w:ascii="Cambria Math" w:hAnsi="Cambria Math"/>
+                            <w:color w:val="0000FF"/>
                           </w:rPr>
                           <m:t>x,y</m:t>
                         </m:r>
@@ -126,6 +136,7 @@
                           <w:rPr>
                             <w:rFonts w:ascii="Cambria Math" w:hAnsi="Cambria Math"/>
                             <w:i/>
+                            <w:color w:val="0000FF"/>
                           </w:rPr>
                         </m:ctrlPr>
                       </m:dPr>
@@ -133,6 +144,7 @@
                         <m:r>
                           <w:rPr>
                             <w:rFonts w:ascii="Cambria Math" w:hAnsi="Cambria Math"/>
+                            <w:color w:val="0000FF"/>
                           </w:rPr>
                           <m:t>3x+y</m:t>
                         </m:r>
@@ -155,24 +167,13 @@
                   <w:rPr>
                     <w:rFonts w:ascii="Cambria Math" w:hAnsi="Cambria Math"/>
                   </w:rPr>
-                  <m:t>s</m:t>
-                </m:r>
-                <m:r>
-                  <w:rPr>
-                    <w:rFonts w:ascii="Cambria Math" w:hAnsi="Cambria Math"/>
-                  </w:rPr>
-                  <m:t>.t. 0≤x≤5, 0≤y≤5</m:t>
+                  <m:t>s.t. 0≤x≤5, 0≤y≤5</m:t>
                 </m:r>
               </m:oMath>
             </m:oMathPara>
           </w:p>
           <w:p/>
           <w:p>
-            <w:pPr>
-              <w:rPr>
-                <w:rFonts w:hint="eastAsia"/>
-              </w:rPr>
-            </w:pPr>
             <w:r>
               <w:rPr>
                 <w:rFonts w:hint="eastAsia"/>
@@ -202,6 +203,11 @@
             <w:tcW w:w="9016" w:type="dxa"/>
           </w:tcPr>
           <w:p>
+            <w:pPr>
+              <w:rPr>
+                <w:color w:val="0000FF"/>
+              </w:rPr>
+            </w:pPr>
             <m:oMathPara>
               <m:oMath>
                 <m:d>
@@ -211,6 +217,7 @@
                         <w:rFonts w:ascii="Cambria Math" w:hAnsi="Cambria Math"/>
                         <w:b/>
                         <w:i/>
+                        <w:color w:val="0000FF"/>
                       </w:rPr>
                     </m:ctrlPr>
                   </m:dPr>
@@ -221,6 +228,7 @@
                       </m:rPr>
                       <w:rPr>
                         <w:rFonts w:ascii="Cambria Math" w:hAnsi="Cambria Math"/>
+                        <w:color w:val="0000FF"/>
                       </w:rPr>
                       <m:t>P</m:t>
                     </m:r>
@@ -230,6 +238,7 @@
                       </m:rPr>
                       <w:rPr>
                         <w:rFonts w:ascii="Cambria Math" w:hAnsi="Cambria Math"/>
+                        <w:color w:val="0000FF"/>
                       </w:rPr>
                       <m:t>2</m:t>
                     </m:r>
@@ -238,6 +247,7 @@
                 <m:r>
                   <w:rPr>
                     <w:rFonts w:ascii="Cambria Math" w:hAnsi="Cambria Math"/>
+                    <w:color w:val="0000FF"/>
                   </w:rPr>
                   <m:t xml:space="preserve"> </m:t>
                 </m:r>
@@ -247,6 +257,7 @@
                       <w:rPr>
                         <w:rFonts w:ascii="Cambria Math" w:hAnsi="Cambria Math"/>
                         <w:i/>
+                        <w:color w:val="0000FF"/>
                       </w:rPr>
                     </m:ctrlPr>
                   </m:funcPr>
@@ -257,6 +268,7 @@
                           <w:rPr>
                             <w:rFonts w:ascii="Cambria Math" w:hAnsi="Cambria Math"/>
                             <w:i/>
+                            <w:color w:val="0000FF"/>
                           </w:rPr>
                         </m:ctrlPr>
                       </m:limLowPr>
@@ -267,6 +279,7 @@
                           </m:rPr>
                           <w:rPr>
                             <w:rFonts w:ascii="Cambria Math" w:hAnsi="Cambria Math"/>
+                            <w:color w:val="0000FF"/>
                           </w:rPr>
                           <m:t>max</m:t>
                         </m:r>
@@ -275,6 +288,7 @@
                         <m:r>
                           <w:rPr>
                             <w:rFonts w:ascii="Cambria Math" w:hAnsi="Cambria Math"/>
+                            <w:color w:val="0000FF"/>
                           </w:rPr>
                           <m:t>a</m:t>
                         </m:r>
@@ -288,6 +302,7 @@
                           <w:rPr>
                             <w:rFonts w:ascii="Cambria Math" w:hAnsi="Cambria Math"/>
                             <w:i/>
+                            <w:color w:val="0000FF"/>
                           </w:rPr>
                         </m:ctrlPr>
                       </m:dPr>
@@ -295,6 +310,7 @@
                         <m:r>
                           <w:rPr>
                             <w:rFonts w:ascii="Cambria Math" w:hAnsi="Cambria Math"/>
+                            <w:color w:val="0000FF"/>
                           </w:rPr>
                           <m:t>A</m:t>
                         </m:r>
@@ -317,19 +333,7 @@
                   <w:rPr>
                     <w:rFonts w:ascii="Cambria Math" w:hAnsi="Cambria Math"/>
                   </w:rPr>
-                  <m:t>s</m:t>
-                </m:r>
-                <m:r>
-                  <w:rPr>
-                    <w:rFonts w:ascii="Cambria Math" w:hAnsi="Cambria Math"/>
-                  </w:rPr>
-                  <m:t xml:space="preserve">.t. </m:t>
-                </m:r>
-                <m:r>
-                  <w:rPr>
-                    <w:rFonts w:ascii="Cambria Math" w:hAnsi="Cambria Math"/>
-                  </w:rPr>
-                  <m:t>0≤a</m:t>
+                  <m:t>s.t. 0≤a</m:t>
                 </m:r>
                 <m:d>
                   <m:dPr>
@@ -386,92 +390,9 @@
                 <m:r>
                   <w:rPr>
                     <w:rFonts w:ascii="Cambria Math" w:hAnsi="Cambria Math"/>
-                  </w:rPr>
-                  <m:t>,i=</m:t>
-                </m:r>
-                <m:r>
-                  <w:rPr>
-                    <w:rFonts w:ascii="Cambria Math" w:hAnsi="Cambria Math"/>
-                  </w:rPr>
-                  <m:t>0,</m:t>
-                </m:r>
-                <m:r>
-                  <w:rPr>
-                    <w:rFonts w:ascii="Cambria Math" w:hAnsi="Cambria Math"/>
-                  </w:rPr>
-                  <m:t>1,2,…,n</m:t>
-                </m:r>
-                <m:r>
-                  <w:rPr>
-                    <w:rFonts w:ascii="Cambria Math" w:hAnsi="Cambria Math"/>
-                  </w:rPr>
-                  <m:t>-1</m:t>
-                </m:r>
-              </m:oMath>
-            </m:oMathPara>
-          </w:p>
-          <w:p>
-            <m:oMathPara>
-              <m:oMath>
-                <m:r>
-                  <w:rPr>
-                    <w:rFonts w:ascii="Cambria Math" w:hAnsi="Cambria Math"/>
-                  </w:rPr>
-                  <m:t>where A=</m:t>
-                </m:r>
-                <m:nary>
-                  <m:naryPr>
-                    <m:chr m:val="∑"/>
-                    <m:limLoc m:val="undOvr"/>
-                    <m:ctrlPr>
-                      <w:rPr>
-                        <w:rFonts w:ascii="Cambria Math" w:hAnsi="Cambria Math"/>
-                        <w:i/>
-                      </w:rPr>
-                    </m:ctrlPr>
-                  </m:naryPr>
-                  <m:sub>
-                    <m:r>
-                      <w:rPr>
-                        <w:rFonts w:ascii="Cambria Math" w:hAnsi="Cambria Math"/>
-                      </w:rPr>
-                      <m:t>k</m:t>
-                    </m:r>
-                    <m:r>
-                      <w:rPr>
-                        <w:rFonts w:ascii="Cambria Math" w:hAnsi="Cambria Math"/>
-                      </w:rPr>
-                      <m:t>=0</m:t>
-                    </m:r>
-                  </m:sub>
-                  <m:sup>
-                    <m:r>
-                      <w:rPr>
-                        <w:rFonts w:ascii="Cambria Math" w:hAnsi="Cambria Math"/>
-                      </w:rPr>
-                      <m:t>n</m:t>
-                    </m:r>
-                    <m:r>
-                      <w:rPr>
-                        <w:rFonts w:ascii="Cambria Math" w:hAnsi="Cambria Math"/>
-                      </w:rPr>
-                      <m:t>-1</m:t>
-                    </m:r>
-                  </m:sup>
-                  <m:e>
-                    <m:r>
-                      <w:rPr>
-                        <w:rFonts w:ascii="Cambria Math" w:hAnsi="Cambria Math"/>
-                      </w:rPr>
-                      <m:t>a[k]</m:t>
-                    </m:r>
-                  </m:e>
-                </m:nary>
-                <m:r>
-                  <w:rPr>
-                    <w:rFonts w:ascii="Cambria Math" w:hAnsi="Cambria Math"/>
-                  </w:rPr>
-                  <m:t>, n=30</m:t>
+                    <w:color w:val="A6A6A6" w:themeColor="background1" w:themeShade="A6"/>
+                  </w:rPr>
+                  <m:t>,i=0,1,2,…,n-1</m:t>
                 </m:r>
               </m:oMath>
             </m:oMathPara>
@@ -479,16 +400,93 @@
           <w:p>
             <w:pPr>
               <w:rPr>
-                <w:rFonts w:hint="eastAsia"/>
+                <w:color w:val="8989FF"/>
               </w:rPr>
             </w:pPr>
+            <m:oMathPara>
+              <m:oMath>
+                <m:r>
+                  <w:rPr>
+                    <w:rFonts w:ascii="Cambria Math" w:hAnsi="Cambria Math"/>
+                    <w:color w:val="8989FF"/>
+                  </w:rPr>
+                  <m:t xml:space="preserve">where </m:t>
+                </m:r>
+                <m:r>
+                  <m:rPr>
+                    <m:sty m:val="bi"/>
+                  </m:rPr>
+                  <w:rPr>
+                    <w:rFonts w:ascii="Cambria Math" w:hAnsi="Cambria Math"/>
+                    <w:color w:val="8989FF"/>
+                  </w:rPr>
+                  <m:t>A=</m:t>
+                </m:r>
+                <m:nary>
+                  <m:naryPr>
+                    <m:chr m:val="∑"/>
+                    <m:limLoc m:val="undOvr"/>
+                    <m:ctrlPr>
+                      <w:rPr>
+                        <w:rFonts w:ascii="Cambria Math" w:hAnsi="Cambria Math"/>
+                        <w:b/>
+                        <w:i/>
+                        <w:color w:val="8989FF"/>
+                      </w:rPr>
+                    </m:ctrlPr>
+                  </m:naryPr>
+                  <m:sub>
+                    <m:r>
+                      <m:rPr>
+                        <m:sty m:val="bi"/>
+                      </m:rPr>
+                      <w:rPr>
+                        <w:rFonts w:ascii="Cambria Math" w:hAnsi="Cambria Math"/>
+                        <w:color w:val="8989FF"/>
+                      </w:rPr>
+                      <m:t>k=0</m:t>
+                    </m:r>
+                  </m:sub>
+                  <m:sup>
+                    <m:r>
+                      <m:rPr>
+                        <m:sty m:val="bi"/>
+                      </m:rPr>
+                      <w:rPr>
+                        <w:rFonts w:ascii="Cambria Math" w:hAnsi="Cambria Math"/>
+                        <w:color w:val="8989FF"/>
+                      </w:rPr>
+                      <m:t>n-1</m:t>
+                    </m:r>
+                  </m:sup>
+                  <m:e>
+                    <m:r>
+                      <m:rPr>
+                        <m:sty m:val="bi"/>
+                      </m:rPr>
+                      <w:rPr>
+                        <w:rFonts w:ascii="Cambria Math" w:hAnsi="Cambria Math"/>
+                        <w:color w:val="8989FF"/>
+                      </w:rPr>
+                      <m:t>a[k]</m:t>
+                    </m:r>
+                  </m:e>
+                </m:nary>
+                <m:r>
+                  <m:rPr>
+                    <m:sty m:val="bi"/>
+                  </m:rPr>
+                  <w:rPr>
+                    <w:rFonts w:ascii="Cambria Math" w:hAnsi="Cambria Math"/>
+                    <w:color w:val="8989FF"/>
+                  </w:rPr>
+                  <m:t>, n=30</m:t>
+                </m:r>
+              </m:oMath>
+            </m:oMathPara>
           </w:p>
+          <w:p/>
           <w:p>
-            <w:pPr>
-              <w:rPr>
-                <w:rFonts w:hint="eastAsia"/>
-              </w:rPr>
-            </w:pPr>
             <w:r>
               <w:rPr>
                 <w:rFonts w:hint="eastAsia"/>
@@ -518,6 +516,11 @@
             <w:tcW w:w="9016" w:type="dxa"/>
           </w:tcPr>
           <w:p>
+            <w:pPr>
+              <w:rPr>
+                <w:color w:val="0000FF"/>
+              </w:rPr>
+            </w:pPr>
             <m:oMathPara>
               <m:oMath>
                 <m:d>
@@ -527,6 +530,7 @@
                         <w:rFonts w:ascii="Cambria Math" w:hAnsi="Cambria Math"/>
                         <w:b/>
                         <w:i/>
+                        <w:color w:val="0000FF"/>
                       </w:rPr>
                     </m:ctrlPr>
                   </m:dPr>
@@ -537,6 +541,7 @@
                       </m:rPr>
                       <w:rPr>
                         <w:rFonts w:ascii="Cambria Math" w:hAnsi="Cambria Math"/>
+                        <w:color w:val="0000FF"/>
                       </w:rPr>
                       <m:t>P</m:t>
                     </m:r>
@@ -546,6 +551,7 @@
                       </m:rPr>
                       <w:rPr>
                         <w:rFonts w:ascii="Cambria Math" w:hAnsi="Cambria Math"/>
+                        <w:color w:val="0000FF"/>
                       </w:rPr>
                       <m:t>3</m:t>
                     </m:r>
@@ -554,6 +560,7 @@
                 <m:r>
                   <w:rPr>
                     <w:rFonts w:ascii="Cambria Math" w:hAnsi="Cambria Math"/>
+                    <w:color w:val="0000FF"/>
                   </w:rPr>
                   <m:t xml:space="preserve"> </m:t>
                 </m:r>
@@ -563,6 +570,7 @@
                       <w:rPr>
                         <w:rFonts w:ascii="Cambria Math" w:hAnsi="Cambria Math"/>
                         <w:i/>
+                        <w:color w:val="0000FF"/>
                       </w:rPr>
                     </m:ctrlPr>
                   </m:funcPr>
@@ -573,6 +581,7 @@
                           <w:rPr>
                             <w:rFonts w:ascii="Cambria Math" w:hAnsi="Cambria Math"/>
                             <w:i/>
+                            <w:color w:val="0000FF"/>
                           </w:rPr>
                         </m:ctrlPr>
                       </m:limLowPr>
@@ -583,6 +592,7 @@
                           </m:rPr>
                           <w:rPr>
                             <w:rFonts w:ascii="Cambria Math" w:hAnsi="Cambria Math"/>
+                            <w:color w:val="0000FF"/>
                           </w:rPr>
                           <m:t>max</m:t>
                         </m:r>
@@ -591,14 +601,9 @@
                         <m:r>
                           <w:rPr>
                             <w:rFonts w:ascii="Cambria Math" w:hAnsi="Cambria Math"/>
-                          </w:rPr>
-                          <m:t>a</m:t>
-                        </m:r>
-                        <m:r>
-                          <w:rPr>
-                            <w:rFonts w:ascii="Cambria Math" w:hAnsi="Cambria Math"/>
-                          </w:rPr>
-                          <m:t>,b</m:t>
+                            <w:color w:val="0000FF"/>
+                          </w:rPr>
+                          <m:t>a,b</m:t>
                         </m:r>
                       </m:lim>
                     </m:limLow>
@@ -610,6 +615,7 @@
                           <w:rPr>
                             <w:rFonts w:ascii="Cambria Math" w:hAnsi="Cambria Math"/>
                             <w:i/>
+                            <w:color w:val="0000FF"/>
                           </w:rPr>
                         </m:ctrlPr>
                       </m:dPr>
@@ -617,6 +623,7 @@
                         <m:r>
                           <w:rPr>
                             <w:rFonts w:ascii="Cambria Math" w:hAnsi="Cambria Math"/>
+                            <w:color w:val="0000FF"/>
                           </w:rPr>
                           <m:t>A</m:t>
                         </m:r>
@@ -639,13 +646,7 @@
                   <w:rPr>
                     <w:rFonts w:ascii="Cambria Math" w:hAnsi="Cambria Math"/>
                   </w:rPr>
-                  <m:t>s</m:t>
-                </m:r>
-                <m:r>
-                  <w:rPr>
-                    <w:rFonts w:ascii="Cambria Math" w:hAnsi="Cambria Math"/>
-                  </w:rPr>
-                  <m:t>.t. 0≤a</m:t>
+                  <m:t>s.t. 0≤a</m:t>
                 </m:r>
                 <m:d>
                   <m:dPr>
@@ -671,17 +672,12 @@
                   <w:rPr>
                     <w:rFonts w:ascii="Cambria Math" w:hAnsi="Cambria Math"/>
                   </w:rPr>
-                  <m:t>≤</m:t>
-                </m:r>
-                <m:r>
-                  <w:rPr>
-                    <w:rFonts w:ascii="Cambria Math" w:hAnsi="Cambria Math"/>
-                  </w:rPr>
-                  <m:t>i+10</m:t>
-                </m:r>
-                <m:r>
-                  <w:rPr>
-                    <w:rFonts w:ascii="Cambria Math" w:hAnsi="Cambria Math"/>
+                  <m:t>≤i+10</m:t>
+                </m:r>
+                <m:r>
+                  <w:rPr>
+                    <w:rFonts w:ascii="Cambria Math" w:hAnsi="Cambria Math"/>
+                    <w:color w:val="A6A6A6" w:themeColor="background1" w:themeShade="A6"/>
                   </w:rPr>
                   <m:t>,i=0,1,2,…,n-1</m:t>
                 </m:r>
@@ -700,13 +696,7 @@
                   <w:rPr>
                     <w:rFonts w:ascii="Cambria Math" w:hAnsi="Cambria Math"/>
                   </w:rPr>
-                  <m:t>0≤</m:t>
-                </m:r>
-                <m:r>
-                  <w:rPr>
-                    <w:rFonts w:ascii="Cambria Math" w:hAnsi="Cambria Math"/>
-                  </w:rPr>
-                  <m:t>b</m:t>
+                  <m:t>0≤b</m:t>
                 </m:r>
                 <m:d>
                   <m:dPr>
@@ -732,17 +722,12 @@
                   <w:rPr>
                     <w:rFonts w:ascii="Cambria Math" w:hAnsi="Cambria Math"/>
                   </w:rPr>
-                  <m:t>≤</m:t>
-                </m:r>
-                <m:r>
-                  <w:rPr>
-                    <w:rFonts w:ascii="Cambria Math" w:hAnsi="Cambria Math"/>
-                  </w:rPr>
-                  <m:t>2i+10</m:t>
-                </m:r>
-                <m:r>
-                  <w:rPr>
-                    <w:rFonts w:ascii="Cambria Math" w:hAnsi="Cambria Math"/>
+                  <m:t>≤2i+10</m:t>
+                </m:r>
+                <m:r>
+                  <w:rPr>
+                    <w:rFonts w:ascii="Cambria Math" w:hAnsi="Cambria Math"/>
+                    <w:color w:val="A6A6A6" w:themeColor="background1" w:themeShade="A6"/>
                   </w:rPr>
                   <m:t>,i=0,1,2,…,n-1</m:t>
                 </m:r>
@@ -752,7 +737,6 @@
           <w:p>
             <w:pPr>
               <w:rPr>
-                <w:rFonts w:hint="eastAsia"/>
                 <w:i/>
               </w:rPr>
             </w:pPr>
@@ -828,17 +812,12 @@
                   <w:rPr>
                     <w:rFonts w:ascii="Cambria Math" w:hAnsi="Cambria Math"/>
                   </w:rPr>
-                  <m:t>≤</m:t>
-                </m:r>
-                <m:r>
-                  <w:rPr>
-                    <w:rFonts w:ascii="Cambria Math" w:hAnsi="Cambria Math"/>
-                  </w:rPr>
-                  <m:t>5</m:t>
-                </m:r>
-                <m:r>
-                  <w:rPr>
-                    <w:rFonts w:ascii="Cambria Math" w:hAnsi="Cambria Math"/>
+                  <m:t>≤5</m:t>
+                </m:r>
+                <m:r>
+                  <w:rPr>
+                    <w:rFonts w:ascii="Cambria Math" w:hAnsi="Cambria Math"/>
+                    <w:color w:val="A6A6A6" w:themeColor="background1" w:themeShade="A6"/>
                   </w:rPr>
                   <m:t>,i=0,1,2,…,n-1</m:t>
                 </m:r>
@@ -846,13 +825,29 @@
             </m:oMathPara>
           </w:p>
           <w:p>
+            <w:pPr>
+              <w:rPr>
+                <w:color w:val="8989FF"/>
+              </w:rPr>
+            </w:pPr>
             <m:oMathPara>
               <m:oMath>
                 <m:r>
                   <w:rPr>
                     <w:rFonts w:ascii="Cambria Math" w:hAnsi="Cambria Math"/>
-                  </w:rPr>
-                  <m:t>where A=</m:t>
+                    <w:color w:val="8989FF"/>
+                  </w:rPr>
+                  <m:t xml:space="preserve">where </m:t>
+                </m:r>
+                <m:r>
+                  <m:rPr>
+                    <m:sty m:val="bi"/>
+                  </m:rPr>
+                  <w:rPr>
+                    <w:rFonts w:ascii="Cambria Math" w:hAnsi="Cambria Math"/>
+                    <w:color w:val="8989FF"/>
+                  </w:rPr>
+                  <m:t>A=</m:t>
                 </m:r>
                 <m:nary>
                   <m:naryPr>
@@ -861,22 +856,32 @@
                     <m:ctrlPr>
                       <w:rPr>
                         <w:rFonts w:ascii="Cambria Math" w:hAnsi="Cambria Math"/>
+                        <w:b/>
                         <w:i/>
+                        <w:color w:val="8989FF"/>
                       </w:rPr>
                     </m:ctrlPr>
                   </m:naryPr>
                   <m:sub>
                     <m:r>
-                      <w:rPr>
-                        <w:rFonts w:ascii="Cambria Math" w:hAnsi="Cambria Math"/>
+                      <m:rPr>
+                        <m:sty m:val="bi"/>
+                      </m:rPr>
+                      <w:rPr>
+                        <w:rFonts w:ascii="Cambria Math" w:hAnsi="Cambria Math"/>
+                        <w:color w:val="8989FF"/>
                       </w:rPr>
                       <m:t>k=0</m:t>
                     </m:r>
                   </m:sub>
                   <m:sup>
                     <m:r>
-                      <w:rPr>
-                        <w:rFonts w:ascii="Cambria Math" w:hAnsi="Cambria Math"/>
+                      <m:rPr>
+                        <m:sty m:val="bi"/>
+                      </m:rPr>
+                      <w:rPr>
+                        <w:rFonts w:ascii="Cambria Math" w:hAnsi="Cambria Math"/>
+                        <w:color w:val="8989FF"/>
                       </w:rPr>
                       <m:t>n-1</m:t>
                     </m:r>
@@ -887,14 +892,20 @@
                         <m:ctrlPr>
                           <w:rPr>
                             <w:rFonts w:ascii="Cambria Math" w:hAnsi="Cambria Math"/>
+                            <w:b/>
                             <w:i/>
+                            <w:color w:val="8989FF"/>
                           </w:rPr>
                         </m:ctrlPr>
                       </m:dPr>
                       <m:e>
                         <m:r>
-                          <w:rPr>
-                            <w:rFonts w:ascii="Cambria Math" w:hAnsi="Cambria Math"/>
+                          <m:rPr>
+                            <m:sty m:val="bi"/>
+                          </m:rPr>
+                          <w:rPr>
+                            <w:rFonts w:ascii="Cambria Math" w:hAnsi="Cambria Math"/>
+                            <w:color w:val="8989FF"/>
                           </w:rPr>
                           <m:t>a</m:t>
                         </m:r>
@@ -905,22 +916,32 @@
                             <m:ctrlPr>
                               <w:rPr>
                                 <w:rFonts w:ascii="Cambria Math" w:hAnsi="Cambria Math"/>
+                                <w:b/>
                                 <w:i/>
+                                <w:color w:val="8989FF"/>
                               </w:rPr>
                             </m:ctrlPr>
                           </m:dPr>
                           <m:e>
                             <m:r>
+                              <m:rPr>
+                                <m:sty m:val="bi"/>
+                              </m:rPr>
                               <w:rPr>
                                 <w:rFonts w:ascii="Cambria Math" w:hAnsi="Cambria Math"/>
+                                <w:color w:val="8989FF"/>
                               </w:rPr>
                               <m:t>k</m:t>
                             </m:r>
                           </m:e>
                         </m:d>
                         <m:r>
-                          <w:rPr>
-                            <w:rFonts w:ascii="Cambria Math" w:hAnsi="Cambria Math"/>
+                          <m:rPr>
+                            <m:sty m:val="bi"/>
+                          </m:rPr>
+                          <w:rPr>
+                            <w:rFonts w:ascii="Cambria Math" w:hAnsi="Cambria Math"/>
+                            <w:color w:val="8989FF"/>
                           </w:rPr>
                           <m:t>+b</m:t>
                         </m:r>
@@ -931,14 +952,20 @@
                             <m:ctrlPr>
                               <w:rPr>
                                 <w:rFonts w:ascii="Cambria Math" w:hAnsi="Cambria Math"/>
+                                <w:b/>
                                 <w:i/>
+                                <w:color w:val="8989FF"/>
                               </w:rPr>
                             </m:ctrlPr>
                           </m:dPr>
                           <m:e>
                             <m:r>
+                              <m:rPr>
+                                <m:sty m:val="bi"/>
+                              </m:rPr>
                               <w:rPr>
                                 <w:rFonts w:ascii="Cambria Math" w:hAnsi="Cambria Math"/>
+                                <w:color w:val="8989FF"/>
                               </w:rPr>
                               <m:t>k</m:t>
                             </m:r>
@@ -949,27 +976,20 @@
                   </m:e>
                 </m:nary>
                 <m:r>
-                  <w:rPr>
-                    <w:rFonts w:ascii="Cambria Math" w:hAnsi="Cambria Math"/>
+                  <m:rPr>
+                    <m:sty m:val="bi"/>
+                  </m:rPr>
+                  <w:rPr>
+                    <w:rFonts w:ascii="Cambria Math" w:hAnsi="Cambria Math"/>
+                    <w:color w:val="8989FF"/>
                   </w:rPr>
                   <m:t>, n=30</m:t>
                 </m:r>
               </m:oMath>
             </m:oMathPara>
           </w:p>
+          <w:p/>
           <w:p>
-            <w:pPr>
-              <w:rPr>
-                <w:rFonts w:hint="eastAsia"/>
-              </w:rPr>
-            </w:pPr>
-          </w:p>
-          <w:p>
-            <w:pPr>
-              <w:rPr>
-                <w:rFonts w:hint="eastAsia"/>
-              </w:rPr>
-            </w:pPr>
             <w:r>
               <w:rPr>
                 <w:rFonts w:hint="eastAsia"/>
@@ -999,6 +1019,11 @@
             <w:tcW w:w="9016" w:type="dxa"/>
           </w:tcPr>
           <w:p>
+            <w:pPr>
+              <w:rPr>
+                <w:color w:val="0000FF"/>
+              </w:rPr>
+            </w:pPr>
             <m:oMathPara>
               <m:oMath>
                 <m:d>
@@ -1008,6 +1033,7 @@
                         <w:rFonts w:ascii="Cambria Math" w:hAnsi="Cambria Math"/>
                         <w:b/>
                         <w:i/>
+                        <w:color w:val="0000FF"/>
                       </w:rPr>
                     </m:ctrlPr>
                   </m:dPr>
@@ -1018,6 +1044,7 @@
                       </m:rPr>
                       <w:rPr>
                         <w:rFonts w:ascii="Cambria Math" w:hAnsi="Cambria Math"/>
+                        <w:color w:val="0000FF"/>
                       </w:rPr>
                       <m:t>P</m:t>
                     </m:r>
@@ -1027,6 +1054,7 @@
                       </m:rPr>
                       <w:rPr>
                         <w:rFonts w:ascii="Cambria Math" w:hAnsi="Cambria Math"/>
+                        <w:color w:val="0000FF"/>
                       </w:rPr>
                       <m:t>4</m:t>
                     </m:r>
@@ -1035,6 +1063,7 @@
                 <m:r>
                   <w:rPr>
                     <w:rFonts w:ascii="Cambria Math" w:hAnsi="Cambria Math"/>
+                    <w:color w:val="0000FF"/>
                   </w:rPr>
                   <m:t xml:space="preserve"> </m:t>
                 </m:r>
@@ -1044,6 +1073,7 @@
                       <w:rPr>
                         <w:rFonts w:ascii="Cambria Math" w:hAnsi="Cambria Math"/>
                         <w:i/>
+                        <w:color w:val="0000FF"/>
                       </w:rPr>
                     </m:ctrlPr>
                   </m:funcPr>
@@ -1054,6 +1084,7 @@
                           <w:rPr>
                             <w:rFonts w:ascii="Cambria Math" w:hAnsi="Cambria Math"/>
                             <w:i/>
+                            <w:color w:val="0000FF"/>
                           </w:rPr>
                         </m:ctrlPr>
                       </m:limLowPr>
@@ -1064,6 +1095,7 @@
                           </m:rPr>
                           <w:rPr>
                             <w:rFonts w:ascii="Cambria Math" w:hAnsi="Cambria Math"/>
+                            <w:color w:val="0000FF"/>
                           </w:rPr>
                           <m:t>max</m:t>
                         </m:r>
@@ -1072,6 +1104,7 @@
                         <m:r>
                           <w:rPr>
                             <w:rFonts w:ascii="Cambria Math" w:hAnsi="Cambria Math"/>
+                            <w:color w:val="0000FF"/>
                           </w:rPr>
                           <m:t>a</m:t>
                         </m:r>
@@ -1085,6 +1118,7 @@
                           <w:rPr>
                             <w:rFonts w:ascii="Cambria Math" w:hAnsi="Cambria Math"/>
                             <w:i/>
+                            <w:color w:val="0000FF"/>
                           </w:rPr>
                         </m:ctrlPr>
                       </m:dPr>
@@ -1092,6 +1126,7 @@
                         <m:r>
                           <w:rPr>
                             <w:rFonts w:ascii="Cambria Math" w:hAnsi="Cambria Math"/>
+                            <w:color w:val="0000FF"/>
                           </w:rPr>
                           <m:t>A</m:t>
                         </m:r>
@@ -1114,19 +1149,7 @@
                   <w:rPr>
                     <w:rFonts w:ascii="Cambria Math" w:hAnsi="Cambria Math"/>
                   </w:rPr>
-                  <m:t>s</m:t>
-                </m:r>
-                <m:r>
-                  <w:rPr>
-                    <w:rFonts w:ascii="Cambria Math" w:hAnsi="Cambria Math"/>
-                  </w:rPr>
-                  <m:t xml:space="preserve">.t. </m:t>
-                </m:r>
-                <m:r>
-                  <w:rPr>
-                    <w:rFonts w:ascii="Cambria Math" w:hAnsi="Cambria Math"/>
-                  </w:rPr>
-                  <m:t>0≤a</m:t>
+                  <m:t>s.t. 0≤a</m:t>
                 </m:r>
                 <m:d>
                   <m:dPr>
@@ -1172,7 +1195,14 @@
                   <w:rPr>
                     <w:rFonts w:ascii="Cambria Math" w:hAnsi="Cambria Math"/>
                   </w:rPr>
-                  <m:t>≤ij, i=0,…,m-1, j=0,…,n-1</m:t>
+                  <m:t>≤ij</m:t>
+                </m:r>
+                <m:r>
+                  <w:rPr>
+                    <w:rFonts w:ascii="Cambria Math" w:hAnsi="Cambria Math"/>
+                    <w:color w:val="A6A6A6" w:themeColor="background1" w:themeShade="A6"/>
+                  </w:rPr>
+                  <m:t>, i=0,…,m-1, j=0,…,n-1</m:t>
                 </m:r>
               </m:oMath>
             </m:oMathPara>
@@ -1189,13 +1219,7 @@
                   <w:rPr>
                     <w:rFonts w:ascii="Cambria Math" w:hAnsi="Cambria Math"/>
                   </w:rPr>
-                  <m:t>0</m:t>
-                </m:r>
-                <m:r>
-                  <w:rPr>
-                    <w:rFonts w:ascii="Cambria Math" w:hAnsi="Cambria Math"/>
-                  </w:rPr>
-                  <m:t>≤</m:t>
+                  <m:t>0≤</m:t>
                 </m:r>
                 <m:nary>
                   <m:naryPr>
@@ -1277,7 +1301,14 @@
                   <w:rPr>
                     <w:rFonts w:ascii="Cambria Math" w:hAnsi="Cambria Math"/>
                   </w:rPr>
-                  <m:t>≤2i, i=0,…,m-1</m:t>
+                  <m:t>≤2i</m:t>
+                </m:r>
+                <m:r>
+                  <w:rPr>
+                    <w:rFonts w:ascii="Cambria Math" w:hAnsi="Cambria Math"/>
+                    <w:color w:val="A6A6A6" w:themeColor="background1" w:themeShade="A6"/>
+                  </w:rPr>
+                  <m:t>, i=0,…,m-1</m:t>
                 </m:r>
               </m:oMath>
             </m:oMathPara>
@@ -1312,13 +1343,7 @@
                       <w:rPr>
                         <w:rFonts w:ascii="Cambria Math" w:hAnsi="Cambria Math"/>
                       </w:rPr>
-                      <m:t>i</m:t>
-                    </m:r>
-                    <m:r>
-                      <w:rPr>
-                        <w:rFonts w:ascii="Cambria Math" w:hAnsi="Cambria Math"/>
-                      </w:rPr>
-                      <m:t>=0</m:t>
+                      <m:t>i=0</m:t>
                     </m:r>
                   </m:sub>
                   <m:sup>
@@ -1326,13 +1351,7 @@
                       <w:rPr>
                         <w:rFonts w:ascii="Cambria Math" w:hAnsi="Cambria Math"/>
                       </w:rPr>
-                      <m:t>m</m:t>
-                    </m:r>
-                    <m:r>
-                      <w:rPr>
-                        <w:rFonts w:ascii="Cambria Math" w:hAnsi="Cambria Math"/>
-                      </w:rPr>
-                      <m:t>-1</m:t>
+                      <m:t>m-1</m:t>
                     </m:r>
                   </m:sup>
                   <m:e>
@@ -1388,67 +1407,42 @@
                   <w:rPr>
                     <w:rFonts w:ascii="Cambria Math" w:hAnsi="Cambria Math"/>
                   </w:rPr>
-                  <m:t>≤</m:t>
-                </m:r>
-                <m:r>
-                  <w:rPr>
-                    <w:rFonts w:ascii="Cambria Math" w:hAnsi="Cambria Math"/>
-                  </w:rPr>
-                  <m:t>2</m:t>
-                </m:r>
-                <m:r>
-                  <w:rPr>
-                    <w:rFonts w:ascii="Cambria Math" w:hAnsi="Cambria Math"/>
-                  </w:rPr>
-                  <m:t>.5</m:t>
-                </m:r>
-                <m:r>
-                  <w:rPr>
-                    <w:rFonts w:ascii="Cambria Math" w:hAnsi="Cambria Math"/>
-                  </w:rPr>
-                  <m:t>j</m:t>
-                </m:r>
-                <m:r>
-                  <w:rPr>
-                    <w:rFonts w:ascii="Cambria Math" w:hAnsi="Cambria Math"/>
-                  </w:rPr>
-                  <m:t xml:space="preserve">, </m:t>
-                </m:r>
-                <m:r>
-                  <w:rPr>
-                    <w:rFonts w:ascii="Cambria Math" w:hAnsi="Cambria Math"/>
-                  </w:rPr>
-                  <m:t>j</m:t>
-                </m:r>
-                <m:r>
-                  <w:rPr>
-                    <w:rFonts w:ascii="Cambria Math" w:hAnsi="Cambria Math"/>
-                  </w:rPr>
-                  <m:t>=0,…,</m:t>
-                </m:r>
-                <m:r>
-                  <w:rPr>
-                    <w:rFonts w:ascii="Cambria Math" w:hAnsi="Cambria Math"/>
-                  </w:rPr>
-                  <m:t>n</m:t>
-                </m:r>
-                <m:r>
-                  <w:rPr>
-                    <w:rFonts w:ascii="Cambria Math" w:hAnsi="Cambria Math"/>
-                  </w:rPr>
-                  <m:t>-1</m:t>
+                  <m:t>≤2.5j</m:t>
+                </m:r>
+                <m:r>
+                  <w:rPr>
+                    <w:rFonts w:ascii="Cambria Math" w:hAnsi="Cambria Math"/>
+                    <w:color w:val="A6A6A6" w:themeColor="background1" w:themeShade="A6"/>
+                  </w:rPr>
+                  <m:t>, j=0,…,n-1</m:t>
                 </m:r>
               </m:oMath>
             </m:oMathPara>
           </w:p>
           <w:p>
+            <w:pPr>
+              <w:rPr>
+                <w:color w:val="8989FF"/>
+              </w:rPr>
+            </w:pPr>
             <m:oMathPara>
               <m:oMath>
                 <m:r>
                   <w:rPr>
                     <w:rFonts w:ascii="Cambria Math" w:hAnsi="Cambria Math"/>
-                  </w:rPr>
-                  <m:t>where A=</m:t>
+                    <w:color w:val="8989FF"/>
+                  </w:rPr>
+                  <m:t xml:space="preserve">where </m:t>
+                </m:r>
+                <m:r>
+                  <m:rPr>
+                    <m:sty m:val="bi"/>
+                  </m:rPr>
+                  <w:rPr>
+                    <w:rFonts w:ascii="Cambria Math" w:hAnsi="Cambria Math"/>
+                    <w:color w:val="8989FF"/>
+                  </w:rPr>
+                  <m:t>A=</m:t>
                 </m:r>
                 <m:nary>
                   <m:naryPr>
@@ -1457,22 +1451,32 @@
                     <m:ctrlPr>
                       <w:rPr>
                         <w:rFonts w:ascii="Cambria Math" w:hAnsi="Cambria Math"/>
+                        <w:b/>
                         <w:i/>
+                        <w:color w:val="8989FF"/>
                       </w:rPr>
                     </m:ctrlPr>
                   </m:naryPr>
                   <m:sub>
                     <m:r>
-                      <w:rPr>
-                        <w:rFonts w:ascii="Cambria Math" w:hAnsi="Cambria Math"/>
+                      <m:rPr>
+                        <m:sty m:val="bi"/>
+                      </m:rPr>
+                      <w:rPr>
+                        <w:rFonts w:ascii="Cambria Math" w:hAnsi="Cambria Math"/>
+                        <w:color w:val="8989FF"/>
                       </w:rPr>
                       <m:t>i=0</m:t>
                     </m:r>
                   </m:sub>
                   <m:sup>
                     <m:r>
-                      <w:rPr>
-                        <w:rFonts w:ascii="Cambria Math" w:hAnsi="Cambria Math"/>
+                      <m:rPr>
+                        <m:sty m:val="bi"/>
+                      </m:rPr>
+                      <w:rPr>
+                        <w:rFonts w:ascii="Cambria Math" w:hAnsi="Cambria Math"/>
+                        <w:color w:val="8989FF"/>
                       </w:rPr>
                       <m:t>m-1</m:t>
                     </m:r>
@@ -1485,30 +1489,44 @@
                         <m:ctrlPr>
                           <w:rPr>
                             <w:rFonts w:ascii="Cambria Math" w:hAnsi="Cambria Math"/>
+                            <w:b/>
                             <w:i/>
+                            <w:color w:val="8989FF"/>
                           </w:rPr>
                         </m:ctrlPr>
                       </m:naryPr>
                       <m:sub>
                         <m:r>
-                          <w:rPr>
-                            <w:rFonts w:ascii="Cambria Math" w:hAnsi="Cambria Math"/>
+                          <m:rPr>
+                            <m:sty m:val="bi"/>
+                          </m:rPr>
+                          <w:rPr>
+                            <w:rFonts w:ascii="Cambria Math" w:hAnsi="Cambria Math"/>
+                            <w:color w:val="8989FF"/>
                           </w:rPr>
                           <m:t>j=0</m:t>
                         </m:r>
                       </m:sub>
                       <m:sup>
                         <m:r>
-                          <w:rPr>
-                            <w:rFonts w:ascii="Cambria Math" w:hAnsi="Cambria Math"/>
+                          <m:rPr>
+                            <m:sty m:val="bi"/>
+                          </m:rPr>
+                          <w:rPr>
+                            <w:rFonts w:ascii="Cambria Math" w:hAnsi="Cambria Math"/>
+                            <w:color w:val="8989FF"/>
                           </w:rPr>
                           <m:t>n-1</m:t>
                         </m:r>
                       </m:sup>
                       <m:e>
                         <m:r>
-                          <w:rPr>
-                            <w:rFonts w:ascii="Cambria Math" w:hAnsi="Cambria Math"/>
+                          <m:rPr>
+                            <m:sty m:val="bi"/>
+                          </m:rPr>
+                          <w:rPr>
+                            <w:rFonts w:ascii="Cambria Math" w:hAnsi="Cambria Math"/>
+                            <w:color w:val="8989FF"/>
                           </w:rPr>
                           <m:t>a</m:t>
                         </m:r>
@@ -1519,14 +1537,20 @@
                             <m:ctrlPr>
                               <w:rPr>
                                 <w:rFonts w:ascii="Cambria Math" w:hAnsi="Cambria Math"/>
+                                <w:b/>
                                 <w:i/>
+                                <w:color w:val="8989FF"/>
                               </w:rPr>
                             </m:ctrlPr>
                           </m:dPr>
                           <m:e>
                             <m:r>
+                              <m:rPr>
+                                <m:sty m:val="bi"/>
+                              </m:rPr>
                               <w:rPr>
                                 <w:rFonts w:ascii="Cambria Math" w:hAnsi="Cambria Math"/>
+                                <w:color w:val="8989FF"/>
                               </w:rPr>
                               <m:t>i</m:t>
                             </m:r>
@@ -1539,14 +1563,20 @@
                             <m:ctrlPr>
                               <w:rPr>
                                 <w:rFonts w:ascii="Cambria Math" w:hAnsi="Cambria Math"/>
+                                <w:b/>
                                 <w:i/>
+                                <w:color w:val="8989FF"/>
                               </w:rPr>
                             </m:ctrlPr>
                           </m:dPr>
                           <m:e>
                             <m:r>
+                              <m:rPr>
+                                <m:sty m:val="bi"/>
+                              </m:rPr>
                               <w:rPr>
                                 <w:rFonts w:ascii="Cambria Math" w:hAnsi="Cambria Math"/>
+                                <w:color w:val="8989FF"/>
                               </w:rPr>
                               <m:t>j</m:t>
                             </m:r>
@@ -1557,52 +1587,14 @@
                   </m:e>
                 </m:nary>
                 <m:r>
-                  <w:rPr>
-                    <w:rFonts w:ascii="Cambria Math" w:hAnsi="Cambria Math"/>
-                  </w:rPr>
-                  <m:t xml:space="preserve">, </m:t>
-                </m:r>
-                <m:r>
-                  <w:rPr>
-                    <w:rFonts w:ascii="Cambria Math" w:hAnsi="Cambria Math"/>
-                  </w:rPr>
-                  <m:t>m</m:t>
-                </m:r>
-                <m:r>
-                  <w:rPr>
-                    <w:rFonts w:ascii="Cambria Math" w:hAnsi="Cambria Math"/>
-                  </w:rPr>
-                  <m:t>=</m:t>
-                </m:r>
-                <m:r>
-                  <w:rPr>
-                    <w:rFonts w:ascii="Cambria Math" w:hAnsi="Cambria Math"/>
-                  </w:rPr>
-                  <m:t>6</m:t>
-                </m:r>
-                <m:r>
-                  <w:rPr>
-                    <w:rFonts w:ascii="Cambria Math" w:hAnsi="Cambria Math"/>
-                  </w:rPr>
-                  <m:t>,</m:t>
-                </m:r>
-                <m:r>
-                  <w:rPr>
-                    <w:rFonts w:ascii="Cambria Math" w:hAnsi="Cambria Math"/>
-                  </w:rPr>
-                  <m:t>n</m:t>
-                </m:r>
-                <m:r>
-                  <w:rPr>
-                    <w:rFonts w:ascii="Cambria Math" w:hAnsi="Cambria Math"/>
-                  </w:rPr>
-                  <m:t>=</m:t>
-                </m:r>
-                <m:r>
-                  <w:rPr>
-                    <w:rFonts w:ascii="Cambria Math" w:hAnsi="Cambria Math"/>
-                  </w:rPr>
-                  <m:t>6</m:t>
+                  <m:rPr>
+                    <m:sty m:val="bi"/>
+                  </m:rPr>
+                  <w:rPr>
+                    <w:rFonts w:ascii="Cambria Math" w:hAnsi="Cambria Math"/>
+                    <w:color w:val="8989FF"/>
+                  </w:rPr>
+                  <m:t>, m=6,n=6</m:t>
                 </m:r>
               </m:oMath>
             </m:oMathPara>
@@ -1626,11 +1618,6 @@
             </w:r>
           </w:p>
           <w:p>
-            <w:pPr>
-              <w:rPr>
-                <w:rFonts w:hint="eastAsia"/>
-              </w:rPr>
-            </w:pPr>
             <w:r>
               <w:rPr>
                 <w:noProof/>
@@ -1675,12 +1662,755 @@
         </w:tc>
       </w:tr>
     </w:tbl>
+    <w:p/>
+    <w:tbl>
+      <w:tblPr>
+        <w:tblStyle w:val="TableGrid"/>
+        <w:tblW w:w="0" w:type="auto"/>
+        <w:tblLook w:val="04A0" w:firstRow="1" w:lastRow="0" w:firstColumn="1" w:lastColumn="0" w:noHBand="0" w:noVBand="1"/>
+      </w:tblPr>
+      <w:tblGrid>
+        <w:gridCol w:w="9016"/>
+      </w:tblGrid>
+      <w:tr>
+        <w:tc>
+          <w:tcPr>
+            <w:tcW w:w="9016" w:type="dxa"/>
+          </w:tcPr>
+          <w:p>
+            <w:pPr>
+              <w:rPr>
+                <w:color w:val="0000FF"/>
+              </w:rPr>
+            </w:pPr>
+            <m:oMathPara>
+              <m:oMath>
+                <m:d>
+                  <m:dPr>
+                    <m:ctrlPr>
+                      <w:rPr>
+                        <w:rFonts w:ascii="Cambria Math" w:hAnsi="Cambria Math"/>
+                        <w:b/>
+                        <w:i/>
+                        <w:color w:val="0000FF"/>
+                      </w:rPr>
+                    </m:ctrlPr>
+                  </m:dPr>
+                  <m:e>
+                    <m:r>
+                      <m:rPr>
+                        <m:sty m:val="bi"/>
+                      </m:rPr>
+                      <w:rPr>
+                        <w:rFonts w:ascii="Cambria Math" w:hAnsi="Cambria Math"/>
+                        <w:color w:val="0000FF"/>
+                      </w:rPr>
+                      <m:t>P</m:t>
+                    </m:r>
+                    <m:r>
+                      <m:rPr>
+                        <m:sty m:val="bi"/>
+                      </m:rPr>
+                      <w:rPr>
+                        <w:rFonts w:ascii="Cambria Math" w:hAnsi="Cambria Math"/>
+                        <w:color w:val="0000FF"/>
+                      </w:rPr>
+                      <m:t>5</m:t>
+                    </m:r>
+                  </m:e>
+                </m:d>
+                <m:r>
+                  <w:rPr>
+                    <w:rFonts w:ascii="Cambria Math" w:hAnsi="Cambria Math"/>
+                    <w:color w:val="0000FF"/>
+                  </w:rPr>
+                  <m:t xml:space="preserve"> </m:t>
+                </m:r>
+                <m:func>
+                  <m:funcPr>
+                    <m:ctrlPr>
+                      <w:rPr>
+                        <w:rFonts w:ascii="Cambria Math" w:hAnsi="Cambria Math"/>
+                        <w:i/>
+                        <w:color w:val="0000FF"/>
+                      </w:rPr>
+                    </m:ctrlPr>
+                  </m:funcPr>
+                  <m:fName>
+                    <m:limLow>
+                      <m:limLowPr>
+                        <m:ctrlPr>
+                          <w:rPr>
+                            <w:rFonts w:ascii="Cambria Math" w:hAnsi="Cambria Math"/>
+                            <w:i/>
+                            <w:color w:val="0000FF"/>
+                          </w:rPr>
+                        </m:ctrlPr>
+                      </m:limLowPr>
+                      <m:e>
+                        <m:r>
+                          <m:rPr>
+                            <m:sty m:val="p"/>
+                          </m:rPr>
+                          <w:rPr>
+                            <w:rFonts w:ascii="Cambria Math" w:hAnsi="Cambria Math"/>
+                            <w:color w:val="0000FF"/>
+                          </w:rPr>
+                          <m:t>max</m:t>
+                        </m:r>
+                      </m:e>
+                      <m:lim>
+                        <m:r>
+                          <w:rPr>
+                            <w:rFonts w:ascii="Cambria Math" w:hAnsi="Cambria Math"/>
+                            <w:color w:val="0000FF"/>
+                          </w:rPr>
+                          <m:t>a,b,c</m:t>
+                        </m:r>
+                      </m:lim>
+                    </m:limLow>
+                  </m:fName>
+                  <m:e>
+                    <m:d>
+                      <m:dPr>
+                        <m:ctrlPr>
+                          <w:rPr>
+                            <w:rFonts w:ascii="Cambria Math" w:hAnsi="Cambria Math"/>
+                            <w:i/>
+                            <w:color w:val="0000FF"/>
+                          </w:rPr>
+                        </m:ctrlPr>
+                      </m:dPr>
+                      <m:e>
+                        <m:r>
+                          <w:rPr>
+                            <w:rFonts w:ascii="Cambria Math" w:hAnsi="Cambria Math"/>
+                            <w:color w:val="0000FF"/>
+                          </w:rPr>
+                          <m:t>B</m:t>
+                        </m:r>
+                      </m:e>
+                    </m:d>
+                  </m:e>
+                </m:func>
+              </m:oMath>
+            </m:oMathPara>
+          </w:p>
+          <w:p>
+            <w:pPr>
+              <w:rPr>
+                <w:i/>
+              </w:rPr>
+            </w:pPr>
+            <m:oMathPara>
+              <m:oMath>
+                <m:r>
+                  <w:rPr>
+                    <w:rFonts w:ascii="Cambria Math" w:hAnsi="Cambria Math"/>
+                  </w:rPr>
+                  <m:t>s.t.</m:t>
+                </m:r>
+                <m:r>
+                  <w:rPr>
+                    <w:rFonts w:ascii="Cambria Math" w:hAnsi="Cambria Math"/>
+                  </w:rPr>
+                  <m:t>0≤</m:t>
+                </m:r>
+                <m:r>
+                  <w:rPr>
+                    <w:rFonts w:ascii="Cambria Math" w:hAnsi="Cambria Math"/>
+                  </w:rPr>
+                  <m:t>a</m:t>
+                </m:r>
+                <m:d>
+                  <m:dPr>
+                    <m:begChr m:val="["/>
+                    <m:endChr m:val="]"/>
+                    <m:ctrlPr>
+                      <w:rPr>
+                        <w:rFonts w:ascii="Cambria Math" w:hAnsi="Cambria Math"/>
+                        <w:i/>
+                      </w:rPr>
+                    </m:ctrlPr>
+                  </m:dPr>
+                  <m:e>
+                    <m:r>
+                      <w:rPr>
+                        <w:rFonts w:ascii="Cambria Math" w:hAnsi="Cambria Math"/>
+                      </w:rPr>
+                      <m:t>i</m:t>
+                    </m:r>
+                  </m:e>
+                </m:d>
+                <m:d>
+                  <m:dPr>
+                    <m:begChr m:val="["/>
+                    <m:endChr m:val="]"/>
+                    <m:ctrlPr>
+                      <w:rPr>
+                        <w:rFonts w:ascii="Cambria Math" w:hAnsi="Cambria Math"/>
+                        <w:i/>
+                      </w:rPr>
+                    </m:ctrlPr>
+                  </m:dPr>
+                  <m:e>
+                    <m:r>
+                      <w:rPr>
+                        <w:rFonts w:ascii="Cambria Math" w:hAnsi="Cambria Math"/>
+                      </w:rPr>
+                      <m:t>j</m:t>
+                    </m:r>
+                  </m:e>
+                </m:d>
+                <m:r>
+                  <w:rPr>
+                    <w:rFonts w:ascii="Cambria Math" w:hAnsi="Cambria Math"/>
+                  </w:rPr>
+                  <m:t>≤</m:t>
+                </m:r>
+                <m:r>
+                  <w:rPr>
+                    <w:rFonts w:ascii="Cambria Math" w:hAnsi="Cambria Math"/>
+                  </w:rPr>
+                  <m:t>b</m:t>
+                </m:r>
+                <m:d>
+                  <m:dPr>
+                    <m:begChr m:val="["/>
+                    <m:endChr m:val="]"/>
+                    <m:ctrlPr>
+                      <w:rPr>
+                        <w:rFonts w:ascii="Cambria Math" w:hAnsi="Cambria Math"/>
+                        <w:i/>
+                      </w:rPr>
+                    </m:ctrlPr>
+                  </m:dPr>
+                  <m:e>
+                    <m:r>
+                      <w:rPr>
+                        <w:rFonts w:ascii="Cambria Math" w:hAnsi="Cambria Math"/>
+                      </w:rPr>
+                      <m:t>i</m:t>
+                    </m:r>
+                  </m:e>
+                </m:d>
+                <m:r>
+                  <w:rPr>
+                    <w:rFonts w:ascii="Cambria Math" w:hAnsi="Cambria Math"/>
+                  </w:rPr>
+                  <m:t>+c</m:t>
+                </m:r>
+                <m:d>
+                  <m:dPr>
+                    <m:begChr m:val="["/>
+                    <m:endChr m:val="]"/>
+                    <m:ctrlPr>
+                      <w:rPr>
+                        <w:rFonts w:ascii="Cambria Math" w:hAnsi="Cambria Math"/>
+                        <w:i/>
+                      </w:rPr>
+                    </m:ctrlPr>
+                  </m:dPr>
+                  <m:e>
+                    <m:r>
+                      <w:rPr>
+                        <w:rFonts w:ascii="Cambria Math" w:hAnsi="Cambria Math"/>
+                      </w:rPr>
+                      <m:t>j</m:t>
+                    </m:r>
+                  </m:e>
+                </m:d>
+                <m:r>
+                  <w:rPr>
+                    <w:rFonts w:ascii="Cambria Math" w:hAnsi="Cambria Math"/>
+                    <w:color w:val="A6A6A6" w:themeColor="background1" w:themeShade="A6"/>
+                  </w:rPr>
+                  <m:t>, i=0,…,</m:t>
+                </m:r>
+                <m:r>
+                  <w:rPr>
+                    <w:rFonts w:ascii="Cambria Math" w:hAnsi="Cambria Math"/>
+                    <w:color w:val="A6A6A6" w:themeColor="background1" w:themeShade="A6"/>
+                  </w:rPr>
+                  <m:t>n</m:t>
+                </m:r>
+                <m:r>
+                  <w:rPr>
+                    <w:rFonts w:ascii="Cambria Math" w:hAnsi="Cambria Math"/>
+                    <w:color w:val="A6A6A6" w:themeColor="background1" w:themeShade="A6"/>
+                  </w:rPr>
+                  <m:t>-1, j=0,…,n-1</m:t>
+                </m:r>
+              </m:oMath>
+            </m:oMathPara>
+          </w:p>
+          <w:p>
+            <w:pPr>
+              <w:rPr>
+                <w:i/>
+              </w:rPr>
+            </w:pPr>
+            <m:oMathPara>
+              <m:oMath>
+                <m:r>
+                  <m:rPr>
+                    <m:sty m:val="p"/>
+                  </m:rPr>
+                  <w:rPr>
+                    <w:rFonts w:ascii="Cambria Math" w:hAnsi="Cambria Math"/>
+                  </w:rPr>
+                  <m:t>0≤</m:t>
+                </m:r>
+                <m:r>
+                  <w:rPr>
+                    <w:rFonts w:ascii="Cambria Math" w:hAnsi="Cambria Math"/>
+                  </w:rPr>
+                  <m:t>b</m:t>
+                </m:r>
+                <m:d>
+                  <m:dPr>
+                    <m:begChr m:val="["/>
+                    <m:endChr m:val="]"/>
+                    <m:ctrlPr>
+                      <w:rPr>
+                        <w:rFonts w:ascii="Cambria Math" w:hAnsi="Cambria Math"/>
+                        <w:i/>
+                      </w:rPr>
+                    </m:ctrlPr>
+                  </m:dPr>
+                  <m:e>
+                    <m:r>
+                      <w:rPr>
+                        <w:rFonts w:ascii="Cambria Math" w:hAnsi="Cambria Math"/>
+                      </w:rPr>
+                      <m:t>i</m:t>
+                    </m:r>
+                  </m:e>
+                </m:d>
+                <m:r>
+                  <w:rPr>
+                    <w:rFonts w:ascii="Cambria Math" w:hAnsi="Cambria Math"/>
+                  </w:rPr>
+                  <m:t>≤</m:t>
+                </m:r>
+                <m:r>
+                  <w:rPr>
+                    <w:rFonts w:ascii="Cambria Math" w:hAnsi="Cambria Math"/>
+                  </w:rPr>
+                  <m:t>i</m:t>
+                </m:r>
+                <m:r>
+                  <w:rPr>
+                    <w:rFonts w:ascii="Cambria Math" w:hAnsi="Cambria Math"/>
+                    <w:color w:val="A6A6A6" w:themeColor="background1" w:themeShade="A6"/>
+                  </w:rPr>
+                  <m:t>, i=0,…,n-1</m:t>
+                </m:r>
+              </m:oMath>
+            </m:oMathPara>
+          </w:p>
+          <w:p>
+            <w:pPr>
+              <w:rPr>
+                <w:rFonts w:hint="eastAsia"/>
+                <w:i/>
+              </w:rPr>
+            </w:pPr>
+            <m:oMathPara>
+              <m:oMath>
+                <m:r>
+                  <w:rPr>
+                    <w:rFonts w:ascii="Cambria Math" w:hAnsi="Cambria Math"/>
+                  </w:rPr>
+                  <m:t>0</m:t>
+                </m:r>
+                <m:r>
+                  <w:rPr>
+                    <w:rFonts w:ascii="Cambria Math" w:hAnsi="Cambria Math"/>
+                  </w:rPr>
+                  <m:t>≤c</m:t>
+                </m:r>
+                <m:d>
+                  <m:dPr>
+                    <m:begChr m:val="["/>
+                    <m:endChr m:val="]"/>
+                    <m:ctrlPr>
+                      <w:rPr>
+                        <w:rFonts w:ascii="Cambria Math" w:hAnsi="Cambria Math"/>
+                        <w:i/>
+                      </w:rPr>
+                    </m:ctrlPr>
+                  </m:dPr>
+                  <m:e>
+                    <m:r>
+                      <w:rPr>
+                        <w:rFonts w:ascii="Cambria Math" w:hAnsi="Cambria Math"/>
+                      </w:rPr>
+                      <m:t>i</m:t>
+                    </m:r>
+                  </m:e>
+                </m:d>
+                <m:r>
+                  <w:rPr>
+                    <w:rFonts w:ascii="Cambria Math" w:hAnsi="Cambria Math"/>
+                  </w:rPr>
+                  <m:t>≤</m:t>
+                </m:r>
+                <m:r>
+                  <m:rPr>
+                    <m:sty m:val="p"/>
+                  </m:rPr>
+                  <w:rPr>
+                    <w:rFonts w:ascii="Cambria Math" w:hAnsi="Cambria Math"/>
+                  </w:rPr>
+                  <m:t>0.</m:t>
+                </m:r>
+                <m:r>
+                  <m:rPr>
+                    <m:sty m:val="p"/>
+                  </m:rPr>
+                  <w:rPr>
+                    <w:rFonts w:ascii="Cambria Math" w:hAnsi="Cambria Math"/>
+                  </w:rPr>
+                  <m:t>2</m:t>
+                </m:r>
+                <m:r>
+                  <m:rPr>
+                    <m:sty m:val="p"/>
+                  </m:rPr>
+                  <w:rPr>
+                    <w:rFonts w:ascii="Cambria Math" w:hAnsi="Cambria Math"/>
+                  </w:rPr>
+                  <m:t>5*</m:t>
+                </m:r>
+                <m:r>
+                  <w:rPr>
+                    <w:rFonts w:ascii="Cambria Math" w:hAnsi="Cambria Math"/>
+                  </w:rPr>
+                  <m:t>b</m:t>
+                </m:r>
+                <m:d>
+                  <m:dPr>
+                    <m:begChr m:val="["/>
+                    <m:endChr m:val="]"/>
+                    <m:ctrlPr>
+                      <w:rPr>
+                        <w:rFonts w:ascii="Cambria Math" w:hAnsi="Cambria Math"/>
+                        <w:i/>
+                      </w:rPr>
+                    </m:ctrlPr>
+                  </m:dPr>
+                  <m:e>
+                    <m:r>
+                      <w:rPr>
+                        <w:rFonts w:ascii="Cambria Math" w:hAnsi="Cambria Math"/>
+                      </w:rPr>
+                      <m:t>i</m:t>
+                    </m:r>
+                  </m:e>
+                </m:d>
+                <m:r>
+                  <m:rPr>
+                    <m:sty m:val="p"/>
+                  </m:rPr>
+                  <w:rPr>
+                    <w:rFonts w:ascii="Cambria Math" w:hAnsi="Cambria Math"/>
+                  </w:rPr>
+                  <m:t>+0.25</m:t>
+                </m:r>
+                <m:r>
+                  <w:rPr>
+                    <w:rFonts w:ascii="Cambria Math" w:hAnsi="Cambria Math"/>
+                    <w:color w:val="A6A6A6" w:themeColor="background1" w:themeShade="A6"/>
+                  </w:rPr>
+                  <m:t>, i=0,…,n-1</m:t>
+                </m:r>
+              </m:oMath>
+            </m:oMathPara>
+          </w:p>
+          <w:p>
+            <w:pPr>
+              <w:rPr>
+                <w:i/>
+              </w:rPr>
+            </w:pPr>
+            <m:oMathPara>
+              <m:oMath>
+                <m:d>
+                  <m:dPr>
+                    <m:begChr m:val="|"/>
+                    <m:endChr m:val="|"/>
+                    <m:ctrlPr>
+                      <w:rPr>
+                        <w:rFonts w:ascii="Cambria Math" w:hAnsi="Cambria Math"/>
+                        <w:i/>
+                      </w:rPr>
+                    </m:ctrlPr>
+                  </m:dPr>
+                  <m:e>
+                    <m:r>
+                      <w:rPr>
+                        <w:rFonts w:ascii="Cambria Math" w:hAnsi="Cambria Math"/>
+                      </w:rPr>
+                      <m:t>b</m:t>
+                    </m:r>
+                    <m:d>
+                      <m:dPr>
+                        <m:begChr m:val="["/>
+                        <m:endChr m:val="]"/>
+                        <m:ctrlPr>
+                          <w:rPr>
+                            <w:rFonts w:ascii="Cambria Math" w:hAnsi="Cambria Math"/>
+                            <w:i/>
+                          </w:rPr>
+                        </m:ctrlPr>
+                      </m:dPr>
+                      <m:e>
+                        <m:r>
+                          <w:rPr>
+                            <w:rFonts w:ascii="Cambria Math" w:hAnsi="Cambria Math"/>
+                          </w:rPr>
+                          <m:t>i</m:t>
+                        </m:r>
+                      </m:e>
+                    </m:d>
+                    <m:r>
+                      <w:rPr>
+                        <w:rFonts w:ascii="Cambria Math" w:hAnsi="Cambria Math"/>
+                      </w:rPr>
+                      <m:t>-c</m:t>
+                    </m:r>
+                    <m:d>
+                      <m:dPr>
+                        <m:begChr m:val="["/>
+                        <m:endChr m:val="]"/>
+                        <m:ctrlPr>
+                          <w:rPr>
+                            <w:rFonts w:ascii="Cambria Math" w:hAnsi="Cambria Math"/>
+                            <w:i/>
+                          </w:rPr>
+                        </m:ctrlPr>
+                      </m:dPr>
+                      <m:e>
+                        <m:r>
+                          <w:rPr>
+                            <w:rFonts w:ascii="Cambria Math" w:hAnsi="Cambria Math"/>
+                          </w:rPr>
+                          <m:t>i</m:t>
+                        </m:r>
+                      </m:e>
+                    </m:d>
+                  </m:e>
+                </m:d>
+                <m:r>
+                  <w:rPr>
+                    <w:rFonts w:ascii="Cambria Math" w:hAnsi="Cambria Math"/>
+                  </w:rPr>
+                  <m:t>≤</m:t>
+                </m:r>
+                <m:r>
+                  <w:rPr>
+                    <w:rFonts w:ascii="Cambria Math" w:hAnsi="Cambria Math"/>
+                  </w:rPr>
+                  <m:t>5</m:t>
+                </m:r>
+                <m:r>
+                  <w:rPr>
+                    <w:rFonts w:ascii="Cambria Math" w:hAnsi="Cambria Math"/>
+                    <w:color w:val="A6A6A6" w:themeColor="background1" w:themeShade="A6"/>
+                  </w:rPr>
+                  <m:t>, i=0,…,</m:t>
+                </m:r>
+                <m:r>
+                  <w:rPr>
+                    <w:rFonts w:ascii="Cambria Math" w:hAnsi="Cambria Math"/>
+                    <w:color w:val="A6A6A6" w:themeColor="background1" w:themeShade="A6"/>
+                  </w:rPr>
+                  <m:t>n</m:t>
+                </m:r>
+                <m:r>
+                  <w:rPr>
+                    <w:rFonts w:ascii="Cambria Math" w:hAnsi="Cambria Math"/>
+                    <w:color w:val="A6A6A6" w:themeColor="background1" w:themeShade="A6"/>
+                  </w:rPr>
+                  <m:t>-1</m:t>
+                </m:r>
+              </m:oMath>
+            </m:oMathPara>
+          </w:p>
+          <w:p>
+            <w:pPr>
+              <w:rPr>
+                <w:b/>
+                <w:color w:val="8989FF"/>
+              </w:rPr>
+            </w:pPr>
+            <m:oMathPara>
+              <m:oMath>
+                <m:r>
+                  <m:rPr>
+                    <m:sty m:val="bi"/>
+                  </m:rPr>
+                  <w:rPr>
+                    <w:rFonts w:ascii="Cambria Math" w:hAnsi="Cambria Math"/>
+                    <w:color w:val="8989FF"/>
+                  </w:rPr>
+                  <m:t>where B=</m:t>
+                </m:r>
+                <m:nary>
+                  <m:naryPr>
+                    <m:chr m:val="∑"/>
+                    <m:limLoc m:val="undOvr"/>
+                    <m:ctrlPr>
+                      <w:rPr>
+                        <w:rFonts w:ascii="Cambria Math" w:hAnsi="Cambria Math"/>
+                        <w:b/>
+                        <w:i/>
+                        <w:color w:val="8989FF"/>
+                      </w:rPr>
+                    </m:ctrlPr>
+                  </m:naryPr>
+                  <m:sub>
+                    <m:r>
+                      <m:rPr>
+                        <m:sty m:val="bi"/>
+                      </m:rPr>
+                      <w:rPr>
+                        <w:rFonts w:ascii="Cambria Math" w:hAnsi="Cambria Math"/>
+                        <w:color w:val="8989FF"/>
+                      </w:rPr>
+                      <m:t>i=0</m:t>
+                    </m:r>
+                  </m:sub>
+                  <m:sup>
+                    <m:r>
+                      <m:rPr>
+                        <m:sty m:val="bi"/>
+                      </m:rPr>
+                      <w:rPr>
+                        <w:rFonts w:ascii="Cambria Math" w:hAnsi="Cambria Math"/>
+                        <w:color w:val="8989FF"/>
+                      </w:rPr>
+                      <m:t>m-1</m:t>
+                    </m:r>
+                  </m:sup>
+                  <m:e>
+                    <m:r>
+                      <m:rPr>
+                        <m:sty m:val="bi"/>
+                      </m:rPr>
+                      <w:rPr>
+                        <w:rFonts w:ascii="Cambria Math" w:hAnsi="Cambria Math"/>
+                        <w:color w:val="8989FF"/>
+                      </w:rPr>
+                      <m:t>b</m:t>
+                    </m:r>
+                    <m:d>
+                      <m:dPr>
+                        <m:begChr m:val="["/>
+                        <m:endChr m:val="]"/>
+                        <m:ctrlPr>
+                          <w:rPr>
+                            <w:rFonts w:ascii="Cambria Math" w:hAnsi="Cambria Math"/>
+                            <w:b/>
+                            <w:i/>
+                            <w:color w:val="8989FF"/>
+                          </w:rPr>
+                        </m:ctrlPr>
+                      </m:dPr>
+                      <m:e>
+                        <m:r>
+                          <m:rPr>
+                            <m:sty m:val="bi"/>
+                          </m:rPr>
+                          <w:rPr>
+                            <w:rFonts w:ascii="Cambria Math" w:hAnsi="Cambria Math"/>
+                            <w:color w:val="8989FF"/>
+                          </w:rPr>
+                          <m:t>i</m:t>
+                        </m:r>
+                      </m:e>
+                    </m:d>
+                  </m:e>
+                </m:nary>
+                <m:r>
+                  <m:rPr>
+                    <m:sty m:val="bi"/>
+                  </m:rPr>
+                  <w:rPr>
+                    <w:rFonts w:ascii="Cambria Math" w:hAnsi="Cambria Math"/>
+                    <w:color w:val="8989FF"/>
+                  </w:rPr>
+                  <m:t>, n=6</m:t>
+                </m:r>
+              </m:oMath>
+            </m:oMathPara>
+          </w:p>
+          <w:p/>
+          <w:p>
+            <w:r>
+              <w:t xml:space="preserve">Answer: </w:t>
+            </w:r>
+            <w:r>
+              <w:t>14.9999999943201</w:t>
+            </w:r>
+            <w:r>
+              <w:t xml:space="preserve"> at</w:t>
+            </w:r>
+          </w:p>
+          <w:p>
+            <w:r>
+              <w:rPr>
+                <w:noProof/>
+              </w:rPr>
+              <w:drawing>
+                <wp:inline distT="0" distB="0" distL="0" distR="0" wp14:anchorId="28389B8D" wp14:editId="312D8FEC">
+                  <wp:extent cx="3198362" cy="1828800"/>
+                  <wp:effectExtent l="0" t="0" r="2540" b="0"/>
+                  <wp:docPr id="3" name="Picture 3"/>
+                  <wp:cNvGraphicFramePr>
+                    <a:graphicFrameLocks xmlns:a="http://schemas.openxmlformats.org/drawingml/2006/main" noChangeAspect="1"/>
+                  </wp:cNvGraphicFramePr>
+                  <a:graphic xmlns:a="http://schemas.openxmlformats.org/drawingml/2006/main">
+                    <a:graphicData uri="http://schemas.openxmlformats.org/drawingml/2006/picture">
+                      <pic:pic xmlns:pic="http://schemas.openxmlformats.org/drawingml/2006/picture">
+                        <pic:nvPicPr>
+                          <pic:cNvPr id="1" name=""/>
+                          <pic:cNvPicPr/>
+                        </pic:nvPicPr>
+                        <pic:blipFill>
+                          <a:blip r:embed="rId5"/>
+                          <a:stretch>
+                            <a:fillRect/>
+                          </a:stretch>
+                        </pic:blipFill>
+                        <pic:spPr>
+                          <a:xfrm>
+                            <a:off x="0" y="0"/>
+                            <a:ext cx="3203089" cy="1831503"/>
+                          </a:xfrm>
+                          <a:prstGeom prst="rect">
+                            <a:avLst/>
+                          </a:prstGeom>
+                        </pic:spPr>
+                      </pic:pic>
+                    </a:graphicData>
+                  </a:graphic>
+                </wp:inline>
+              </w:drawing>
+            </w:r>
+          </w:p>
+        </w:tc>
+      </w:tr>
+    </w:tbl>
     <w:p>
       <w:pPr>
         <w:rPr>
           <w:rFonts w:hint="eastAsia"/>
         </w:rPr>
       </w:pPr>
+      <w:bookmarkStart w:id="0" w:name="_GoBack"/>
+      <w:bookmarkEnd w:id="0"/>
     </w:p>
     <w:sectPr>
       <w:pgSz w:w="11906" w:h="16838"/>

</xml_diff>